<commit_message>
feat: rebuild all resume categories with new structure
- Replaced old categories with new optimized structure:
  - comprehensive (unchanged)
  - polling_research_redistricting (survey methodology, expert testimony, redistricting)
  - marketing (market intelligence, consumer insights, go-to-market strategy)
  - data_analysis (statistical analysis, machine learning, big data)
  - visualisation (data visualization, geospatial analysis, mapping)
  - product (product management, platform development, technical architecture)

- Updated ResumeManager to use new category mappings
- Removed old resume directories: research_focused, consulting_minimal, product_marketing, software_engineer, technical_detailed
- Created comprehensive content for each new category based on desktop resumes
- All 192 resume files regenerated with new category structure
- Each category now has targeted, impressive content showcasing specific expertise
</commit_message>
<xml_diff>
--- a/outputs/marketing/cartographic_professional/docx/dheeraj_chand_marketing_cartographic_professional.docx
+++ b/outputs/marketing/cartographic_professional/docx/dheeraj_chand_marketing_cartographic_professional.docx
@@ -32,7 +32,7 @@
     </w:p>
     <w:p>
       <w:r>
-        <w:t>Results-driven Product Marketing professional with 21 years of experience translating complex data insights into compelling market strategies and customer narratives. Expert in market intelligence, competitive analysis, and data-driven positioning with proven success leading cross-functional teams and launching B2B SaaS platforms used by thousands of users. Deep expertise in survey methodology, customer segmentation, and go-to-market strategy development. Skilled at turning complex technical concepts into clear, actionable messaging that drives customer adoption and business growth across political, technology, and consulting sectors.</w:t>
+        <w:t>Results-driven Marketing &amp; Data Analytics Professional with 21 years of experience translating complex data insights into compelling market strategies and customer narratives. Expert in market intelligence, competitive analysis, and data-driven positioning with proven success leading cross-functional teams and launching B2B SaaS platforms used by thousands of users. Deep expertise in survey methodology, customer segmentation, and go-to-market strategy development. Skilled at turning complex technical concepts into clear, actionable messaging that drives customer adoption and business growth across political, technology, and consulting sectors.</w:t>
       </w:r>
     </w:p>
     <w:p>
@@ -55,7 +55,7 @@
     </w:p>
     <w:p>
       <w:r>
-        <w:t>Communication &amp; Technology: Strategic Messaging &amp; Narrative Development • Stakeholder Communication &amp; Executive Briefings • Content Creation: Case Studies, Battle Cards, Playbooks • B2B SaaS Platform Experience &amp; Technical Acumen • CRM/Marketing Automation (Salesforce, HubSpot) • Data Visualization (Tableau, PowerBI, D3.js) • AI/ML Tools Integration &amp; Marketing Technology Stack</w:t>
+        <w:t>Communication &amp; Technology: Strategic Messaging &amp; Narrative Development • Technical Concept Translation for Business Audiences • Stakeholder Communication &amp; Presentation Skills • Data Visualization &amp; Reporting (Tableau, PowerBI, d3.js) • Marketing Technology Stack Integration • Content Strategy &amp; Thought Leadership • Client Relationship Management &amp; Business Development</w:t>
       </w:r>
     </w:p>
     <w:p>
@@ -71,42 +71,42 @@
         <w:pStyle w:val="Heading3"/>
       </w:pPr>
       <w:r>
-        <w:t>PARTNER - Siege Analytics, Washington, DC | January 2014 – Present</w:t>
+        <w:t>PARTNER - Siege Analytics, Washington, DC | 2005 – Present</w:t>
       </w:r>
     </w:p>
     <w:p>
       <w:r>
-        <w:t>Market Research, Product Strategy &amp; Go-to-Market Leadership</w:t>
+        <w:t>Marketing Strategy and Data-Driven Insights</w:t>
       </w:r>
     </w:p>
     <w:p>
       <w:r>
-        <w:t>• Led comprehensive market intelligence and competitive analysis projects for B2B technology platforms, delivering actionable insights that shaped product positioning and messaging strategies</w:t>
+        <w:t>• Conducted comprehensive quantitative and qualitative research studies for political candidates and major organizations, providing actionable consumer insights and market intelligence</w:t>
       </w:r>
     </w:p>
     <w:p>
       <w:r>
-        <w:t>• Developed and executed go-to-market strategies for multiple SaaS platform launches, achieving thousands of active users and significant market penetration</w:t>
+        <w:t>• Designed and implemented advanced segmentation models using demographic, psychographic, and behavioral data to identify high-value targets</w:t>
       </w:r>
     </w:p>
     <w:p>
       <w:r>
-        <w:t>• Created compelling product narratives and value propositions that translated complex technical capabilities into clear customer benefits, resulting in improved adoption rates and customer engagement</w:t>
+        <w:t>• Led multi-million dollar market research projects involving sensitive consumer data, ensuring compliance with privacy regulations while delivering actionable insights</w:t>
       </w:r>
     </w:p>
     <w:p>
       <w:r>
-        <w:t>• Conducted extensive customer research and segmentation analysis using survey methodology and behavioral data to develop targeted buyer personas and messaging frameworks</w:t>
+        <w:t>• Developed and deployed custom research software that processed billions of consumer records for pattern analysis, fraud detection and entity resolution</w:t>
       </w:r>
     </w:p>
     <w:p>
       <w:r>
-        <w:t>• Collaborated with cross-functional teams including engineering, sales, and customer success to align product strategy with market demands and customer feedback</w:t>
+        <w:t>• Built and maintained client relationships across diverse industries, consistently delivering insights that drove strategic decision-making</w:t>
       </w:r>
     </w:p>
     <w:p>
       <w:r>
-        <w:t>• Built comprehensive competitive intelligence frameworks analyzing market trends, pricing strategies, and feature differentiation across political technology and data analytics sectors</w:t>
+        <w:t>• Translated complex technical concepts into clear, actionable messaging that drives customer adoption and business growth</w:t>
       </w:r>
     </w:p>
     <w:p>
@@ -114,32 +114,42 @@
         <w:pStyle w:val="Heading3"/>
       </w:pPr>
       <w:r>
-        <w:t>DATA PRODUCTS MANAGER - Helm/Murmuration, Washington, DC | 2012 – 2014</w:t>
+        <w:t>ANALYTICS SUPERVISOR - GSD&amp;M, Austin, TX | November 2019 – June 2020</w:t>
       </w:r>
     </w:p>
     <w:p>
       <w:r>
-        <w:t>Data-Driven Marketing and Strategy</w:t>
+        <w:t>Data Department Transformation and Client Strategy</w:t>
       </w:r>
     </w:p>
     <w:p>
       <w:r>
-        <w:t>• Developed data-driven marketing strategies for political and advocacy campaigns</w:t>
+        <w:t>• Transformed the small data team into a big data engineering team, going from working on small datasets on laptops to using Hadoop Clusters and Hive on AWS</w:t>
       </w:r>
     </w:p>
     <w:p>
       <w:r>
-        <w:t>• Created audience segmentation and targeting frameworks using demographic analysis</w:t>
+        <w:t>• Rewrote the mission and offerings of the department and drafted a plan for how it would integrate with the rest of the strategy team</w:t>
       </w:r>
     </w:p>
     <w:p>
       <w:r>
-        <w:t>• Led marketing analytics initiatives for electoral and policy campaigns</w:t>
+        <w:t>• Managed accounts for United States Air Force, Southwest Airlines/Chase and Indeed with focus on data-driven marketing insights</w:t>
       </w:r>
     </w:p>
     <w:p>
       <w:r>
-        <w:t>• Built client relationships and delivered marketing strategy recommendations</w:t>
+        <w:t>• Introduced version control and Agile methodologies to the data team, improving project delivery timelines by 40%</w:t>
+      </w:r>
+    </w:p>
+    <w:p>
+      <w:r>
+        <w:t>• Managed three analysts, mentoring them in advanced market research techniques and data analysis</w:t>
+      </w:r>
+    </w:p>
+    <w:p>
+      <w:r>
+        <w:t>• Implemented spatial analysis and consumer segmentation methodologies that revealed new insights about existing customers</w:t>
       </w:r>
     </w:p>
     <w:p>
@@ -147,32 +157,42 @@
         <w:pStyle w:val="Heading3"/>
       </w:pPr>
       <w:r>
-        <w:t>SOFTWARE ENGINEER - Mautinoa Technologies, Washington, DC | 2010 – 2012</w:t>
+        <w:t>DATA PRODUCTS MANAGER - Helm/Murmuration, Washington, DC | June 2021 – May 2023</w:t>
       </w:r>
     </w:p>
     <w:p>
       <w:r>
-        <w:t>Product Marketing and Strategy</w:t>
+        <w:t>Consumer Insights and Market Intelligence</w:t>
       </w:r>
     </w:p>
     <w:p>
       <w:r>
-        <w:t>• Led product marketing initiatives for data-driven political technology solutions</w:t>
+        <w:t>• Conceived and led implementation of comprehensive multi-tenant data warehouse integrating consumer demographic, economic, and behavioral data</w:t>
       </w:r>
     </w:p>
     <w:p>
       <w:r>
-        <w:t>• Developed go-to-market strategies for campaign management and voter targeting platforms</w:t>
+        <w:t>• Overhauled the organization's survey methodology and polling operations, significantly improving data accuracy and response rates</w:t>
       </w:r>
     </w:p>
     <w:p>
       <w:r>
-        <w:t>• Managed marketing teams and coordinated cross-functional product launches</w:t>
+        <w:t>• Managed and developed one of the in-house polling teams, focusing on Random Device Engagement (RDE), text message and web panel collected surveys</w:t>
       </w:r>
     </w:p>
     <w:p>
       <w:r>
-        <w:t>• Created marketing materials and presentations for diverse stakeholder audiences</w:t>
+        <w:t>• Worked on standardizing questions, survey instruments and call methods, along with building a meta-analytical dataset for longitudinal analysis</w:t>
+      </w:r>
+    </w:p>
+    <w:p>
+      <w:r>
+        <w:t>• Managed a cross-functional team of eleven data engineers and analysts, establishing best practices for research methodology and data analysis</w:t>
+      </w:r>
+    </w:p>
+    <w:p>
+      <w:r>
+        <w:t>• Developed advanced data pipelines for machine learning applications that enhanced consumer segmentation and predictive modeling capabilities</w:t>
       </w:r>
     </w:p>
     <w:p>
@@ -180,32 +200,42 @@
         <w:pStyle w:val="Heading3"/>
       </w:pPr>
       <w:r>
-        <w:t>SENIOR ANALYST - Myers Research, Washington, DC | 2008 – 2010</w:t>
+        <w:t>SENIOR ANALYST - Myers Research, Washington, DC | August 2012 – February 2014</w:t>
       </w:r>
     </w:p>
     <w:p>
       <w:r>
-        <w:t>Campaign Marketing and Analytics</w:t>
+        <w:t>Market Research and Consumer Insights</w:t>
       </w:r>
     </w:p>
     <w:p>
       <w:r>
-        <w:t>• Developed marketing strategies and voter targeting approaches for political campaigns</w:t>
+        <w:t>• Designed comprehensive survey instruments for specialized voting segments and niche markets</w:t>
       </w:r>
     </w:p>
     <w:p>
       <w:r>
-        <w:t>• Created demographic analysis and audience segmentation for campaign messaging</w:t>
+        <w:t>• Developed sophisticated analytical products and reports that delivered actionable insights to clients</w:t>
       </w:r>
     </w:p>
     <w:p>
       <w:r>
-        <w:t>• Analyzed campaign performance data to optimize marketing effectiveness</w:t>
+        <w:t>• Co-developed RACSO web application to manage all aspects of survey operations, from instrument design to data collection and analysis</w:t>
       </w:r>
     </w:p>
     <w:p>
       <w:r>
-        <w:t>• Collaborated with creative teams to integrate data insights into campaign materials</w:t>
+        <w:t>• Introduced geospatial techniques to enhance market segmentation capabilities, providing clients with location-based consumer insights</w:t>
+      </w:r>
+    </w:p>
+    <w:p>
+      <w:r>
+        <w:t>• Standardized reporting methodologies to improve clarity and impact of research findings</w:t>
+      </w:r>
+    </w:p>
+    <w:p>
+      <w:r>
+        <w:t>• Provided strategic counsel to Democratic campaigns, political actors, and NGOs through quantitative and qualitative research</w:t>
       </w:r>
     </w:p>
     <w:p>
@@ -213,32 +243,42 @@
         <w:pStyle w:val="Heading3"/>
       </w:pPr>
       <w:r>
-        <w:t>RESEARCH DIRECTOR - Progressive Change Campaign Committee, Washington, DC | 2006 – 2008</w:t>
+        <w:t>RESEARCH DIRECTOR - Progressive Change Campaign Committee, Washington, DC | August 2011 – August 2012</w:t>
       </w:r>
     </w:p>
     <w:p>
       <w:r>
-        <w:t>Political Marketing and Communications</w:t>
+        <w:t>Political Marketing and Campaign Strategy</w:t>
       </w:r>
     </w:p>
     <w:p>
       <w:r>
-        <w:t>• Coordinated marketing and communications for progressive political initiatives</w:t>
+        <w:t>• Engineered FLEEM web application using Twilio's API to make thousands of simultaneous phone calls for IVR polls</w:t>
       </w:r>
     </w:p>
     <w:p>
       <w:r>
-        <w:t>• Developed messaging strategies based on research and demographic analysis</w:t>
+        <w:t>• Used FLEEM for early quantitative research in support of Senators Martin Heinrich and Elizabeth Warren</w:t>
       </w:r>
     </w:p>
     <w:p>
       <w:r>
-        <w:t>• Created marketing materials and coordinated campaign communications</w:t>
+        <w:t>• Led all aspects of survey design, implementation, data analysis, and reporting for major national studies</w:t>
       </w:r>
     </w:p>
     <w:p>
       <w:r>
-        <w:t>• Supported marketing operations for political campaigns and advocacy efforts</w:t>
+        <w:t>• Developed new statistical methods for boundary estimation techniques, enhancing geographic market segmentation capabilities</w:t>
+      </w:r>
+    </w:p>
+    <w:p>
+      <w:r>
+        <w:t>• Created comprehensive data visualization solutions that improved clients' understanding of complex research findings</w:t>
+      </w:r>
+    </w:p>
+    <w:p>
+      <w:r>
+        <w:t>• Provided tabular and graphical reporting with plans for interactive data exploration capabilities</w:t>
       </w:r>
     </w:p>
     <w:p>
@@ -246,131 +286,42 @@
         <w:pStyle w:val="Heading3"/>
       </w:pPr>
       <w:r>
-        <w:t>SOFTWARE ENGINEER - Salsa Labs, Inc., Washington, DC | 2004 – 2006</w:t>
+        <w:t>PROGRAMMER - Lake Research Partners, Washington, DC | April 2008 – December 2008</w:t>
       </w:r>
     </w:p>
     <w:p>
       <w:r>
-        <w:t>Technology Marketing and Product Promotion</w:t>
+        <w:t>Market Research and Consumer Analysis</w:t>
       </w:r>
     </w:p>
     <w:p>
       <w:r>
-        <w:t>• Developed marketing strategies for political technology products and services</w:t>
+        <w:t>• Worked on all aspects of questionnaire design, sampling, reporting and analysis for political actors in Congressional, Senate and Presidential elections</w:t>
       </w:r>
     </w:p>
     <w:p>
       <w:r>
-        <w:t>• Created marketing materials and product documentation for campaign tools</w:t>
+        <w:t>• Built the first collaborative and multi-actor contributed poll of polls used by the Democratic Party and affiliated actors</w:t>
       </w:r>
     </w:p>
     <w:p>
       <w:r>
-        <w:t>• Coordinated product launches and marketing campaigns for advocacy organizations</w:t>
+        <w:t>• Designed questionnaires and analyzed data for complex market research studies across diverse industries</w:t>
       </w:r>
     </w:p>
     <w:p>
       <w:r>
-        <w:t>• Supported sales teams with marketing materials and client presentations</w:t>
-      </w:r>
-    </w:p>
-    <w:p>
-      <w:pPr>
-        <w:pStyle w:val="Heading3"/>
-      </w:pPr>
-      <w:r>
-        <w:t>INTERIM TECHNOLOGY MANAGER - The Praxis Project, Oakland, CA | 2002 – 2004</w:t>
+        <w:t>• Conducted statistical modeling and analysis to address multifaceted consumer behavior questions</w:t>
       </w:r>
     </w:p>
     <w:p>
       <w:r>
-        <w:t>Nonprofit Marketing and Communications</w:t>
+        <w:t>• Pioneered the integration of advanced mapping techniques into standard reports, including choropleths and hexagonal grid maps</w:t>
       </w:r>
     </w:p>
     <w:p>
       <w:r>
-        <w:t>• Developed marketing and communications strategies for social justice organizations</w:t>
-      </w:r>
-    </w:p>
-    <w:p>
-      <w:r>
-        <w:t>• Created marketing materials and communications for community organizing efforts</w:t>
-      </w:r>
-    </w:p>
-    <w:p>
-      <w:r>
-        <w:t>• Coordinated outreach and engagement initiatives for advocacy campaigns</w:t>
-      </w:r>
-    </w:p>
-    <w:p>
-      <w:r>
-        <w:t>• Supported nonprofit organizations with marketing and communications guidance</w:t>
-      </w:r>
-    </w:p>
-    <w:p>
-      <w:pPr>
-        <w:pStyle w:val="Heading3"/>
-      </w:pPr>
-      <w:r>
-        <w:t>PROGRAMMER - Lake Research Partners, Washington, DC | 2001 – 2002</w:t>
-      </w:r>
-    </w:p>
-    <w:p>
-      <w:r>
-        <w:t>Political Research and Marketing Support</w:t>
-      </w:r>
-    </w:p>
-    <w:p>
-      <w:r>
-        <w:t>• Coordinated research projects supporting political marketing and campaign strategy</w:t>
-      </w:r>
-    </w:p>
-    <w:p>
-      <w:r>
-        <w:t>• Developed data analysis frameworks for voter research and targeting</w:t>
-      </w:r>
-    </w:p>
-    <w:p>
-      <w:r>
-        <w:t>• Created research reports and presentations for marketing and campaign teams</w:t>
-      </w:r>
-    </w:p>
-    <w:p>
-      <w:r>
-        <w:t>• Supported senior researchers with data analysis and client communications</w:t>
-      </w:r>
-    </w:p>
-    <w:p>
-      <w:pPr>
-        <w:pStyle w:val="Heading3"/>
-      </w:pPr>
-      <w:r>
-        <w:t>FIELD DIRECTOR - The Feldman Group, Washington, DC | 2000 – 2001</w:t>
-      </w:r>
-    </w:p>
-    <w:p>
-      <w:r>
-        <w:t>Field Operations and Campaign Support</w:t>
-      </w:r>
-    </w:p>
-    <w:p>
-      <w:r>
-        <w:t>• Coordinated field operations supporting political campaigns and research projects</w:t>
-      </w:r>
-    </w:p>
-    <w:p>
-      <w:r>
-        <w:t>• Developed data collection systems for campaign field work and voter outreach</w:t>
-      </w:r>
-    </w:p>
-    <w:p>
-      <w:r>
-        <w:t>• Trained field staff on campaign messaging and data collection protocols</w:t>
-      </w:r>
-    </w:p>
-    <w:p>
-      <w:r>
-        <w:t>• Analyzed field data to inform campaign strategy and marketing approaches</w:t>
+        <w:t>• Developed innovative approaches to visualizing demographic and market data, enhancing clients' understanding of research findings</w:t>
       </w:r>
     </w:p>
     <w:p>
@@ -386,22 +337,83 @@
         <w:pStyle w:val="Heading3"/>
       </w:pPr>
       <w:r>
-        <w:t>Product Marketing &amp; Launch Success</w:t>
+        <w:t>Marketing Strategy &amp; Client Success</w:t>
       </w:r>
     </w:p>
     <w:p>
       <w:r>
-        <w:t>• Successfully launched multiple B2B SaaS platforms used by thousands of active users with proven market adoption and customer retention</w:t>
+        <w:t>• Rewrote services offering for multi-million dollar advertising agency data department</w:t>
       </w:r>
     </w:p>
     <w:p>
       <w:r>
-        <w:t>• Developed comprehensive go-to-market strategies resulting in measurable increases in customer acquisition, engagement, and platform utilization across diverse market segments</w:t>
+        <w:t>• Restructured Decision Sciences Department to scale capabilities from small-scale data analysis to comprehensive big data operations</w:t>
       </w:r>
     </w:p>
     <w:p>
       <w:r>
-        <w:t>• Created compelling product narratives and messaging frameworks that effectively translated complex technical capabilities into clear customer value propositions</w:t>
+        <w:t>• Improved project delivery timelines by 40% through introduction of version control and Agile methodologies</w:t>
+      </w:r>
+    </w:p>
+    <w:p>
+      <w:r>
+        <w:t>• Revealed new insights about existing customers through spatial analysis and consumer segmentation methodologies</w:t>
+      </w:r>
+    </w:p>
+    <w:p>
+      <w:pPr>
+        <w:pStyle w:val="Heading3"/>
+      </w:pPr>
+      <w:r>
+        <w:t>Research &amp; Analytics Innovation</w:t>
+      </w:r>
+    </w:p>
+    <w:p>
+      <w:r>
+        <w:t>• Built the first collaborative and multi-actor contributed poll of polls used by the Democratic Party</w:t>
+      </w:r>
+    </w:p>
+    <w:p>
+      <w:r>
+        <w:t>• Developed RACSO platform for pollsters to fully administer research, analyzing bids from 1,200 vendors</w:t>
+      </w:r>
+    </w:p>
+    <w:p>
+      <w:r>
+        <w:t>• Engineered FLEEM system using Twilio API for thousands of simultaneous phone calls for IVR polls</w:t>
+      </w:r>
+    </w:p>
+    <w:p>
+      <w:r>
+        <w:t>• Pioneered the integration of advanced mapping techniques into standard reports, including choropleths and hexagonal grid maps</w:t>
+      </w:r>
+    </w:p>
+    <w:p>
+      <w:pPr>
+        <w:pStyle w:val="Heading3"/>
+      </w:pPr>
+      <w:r>
+        <w:t>Data-Driven Marketing</w:t>
+      </w:r>
+    </w:p>
+    <w:p>
+      <w:r>
+        <w:t>• Led multi-million dollar market research projects involving sensitive consumer data with privacy compliance</w:t>
+      </w:r>
+    </w:p>
+    <w:p>
+      <w:r>
+        <w:t>• Developed advanced segmentation models using demographic, psychographic, and behavioral data</w:t>
+      </w:r>
+    </w:p>
+    <w:p>
+      <w:r>
+        <w:t>• Created comprehensive data visualization solutions that improved clients' understanding of complex research findings</w:t>
+      </w:r>
+    </w:p>
+    <w:p>
+      <w:r>
+        <w:t>• Managed national polling team of five data analysts for consumer insights and market intelligence</w:t>
       </w:r>
     </w:p>
     <w:sectPr>

</xml_diff>